<commit_message>
Made suggested change to conceptual figure. Tweaked SI latex templat to help include params file in SI pdf.
</commit_message>
<xml_diff>
--- a/pub/template_params_APPENDIX_I.docx
+++ b/pub/template_params_APPENDIX_I.docx
@@ -8,34 +8,54 @@
         <w:bidi w:val="0"/>
         <w:jc w:val="left"/>
         <w:rPr>
-          <w:color w:val="808080"/>
-          <w:sz w:val="16"/>
-          <w:szCs w:val="16"/>
-        </w:rPr>
-      </w:pPr>
-      <w:r>
-        <w:rPr>
-          <w:color w:val="808080"/>
-          <w:sz w:val="16"/>
-          <w:szCs w:val="16"/>
-        </w:rPr>
-        <w:t xml:space="preserve"># </w:t>
-      </w:r>
-      <w:r>
-        <w:rPr>
-          <w:color w:val="808080"/>
-          <w:sz w:val="16"/>
-          <w:szCs w:val="16"/>
-        </w:rPr>
-        <w:t>template</w:t>
-      </w:r>
-      <w:r>
-        <w:rPr>
-          <w:color w:val="808080"/>
-          <w:sz w:val="16"/>
-          <w:szCs w:val="16"/>
-        </w:rPr>
-        <w:t>_params.py</w:t>
+          <w:rFonts w:ascii="Liberation Sans" w:hAnsi="Liberation Sans"/>
+          <w:b/>
+          <w:b/>
+          <w:bCs/>
+        </w:rPr>
+      </w:pPr>
+      <w:r>
+        <w:rPr>
+          <w:rFonts w:ascii="Liberation Sans" w:hAnsi="Liberation Sans"/>
+          <w:b/>
+          <w:bCs/>
+        </w:rPr>
+        <w:t>Code Sample S1: Template parameters file</w:t>
+      </w:r>
+    </w:p>
+    <w:p>
+      <w:pPr>
+        <w:pStyle w:val="PreformattedText"/>
+        <w:bidi w:val="0"/>
+        <w:jc w:val="left"/>
+        <w:rPr>
+          <w:color w:val="808080"/>
+          <w:sz w:val="16"/>
+          <w:szCs w:val="16"/>
+        </w:rPr>
+      </w:pPr>
+      <w:r>
+        <w:rPr/>
+      </w:r>
+    </w:p>
+    <w:p>
+      <w:pPr>
+        <w:pStyle w:val="PreformattedText"/>
+        <w:bidi w:val="0"/>
+        <w:jc w:val="left"/>
+        <w:rPr>
+          <w:color w:val="808080"/>
+          <w:sz w:val="16"/>
+          <w:szCs w:val="16"/>
+        </w:rPr>
+      </w:pPr>
+      <w:r>
+        <w:rPr>
+          <w:color w:val="808080"/>
+          <w:sz w:val="16"/>
+          <w:szCs w:val="16"/>
+        </w:rPr>
+        <w:t># template_params.py</w:t>
       </w:r>
     </w:p>
     <w:p>
@@ -6472,21 +6492,7 @@
           <w:sz w:val="16"/>
           <w:szCs w:val="16"/>
         </w:rPr>
-        <w:t xml:space="preserve">'K_factor':         </w:t>
-      </w:r>
-      <w:r>
-        <w:rPr>
-          <w:sz w:val="16"/>
-          <w:szCs w:val="16"/>
-        </w:rPr>
-        <w:t>2.5</w:t>
-      </w:r>
-      <w:r>
-        <w:rPr>
-          <w:sz w:val="16"/>
-          <w:szCs w:val="16"/>
-        </w:rPr>
-        <w:t>,</w:t>
+        <w:t>'K_factor':         2.5,</w:t>
       </w:r>
     </w:p>
     <w:p>
@@ -8296,23 +8302,7 @@
           <w:sz w:val="16"/>
           <w:szCs w:val="16"/>
         </w:rPr>
-        <w:t>#</w:t>
-      </w:r>
-      <w:r>
-        <w:rPr>
-          <w:color w:val="808080"/>
-          <w:sz w:val="16"/>
-          <w:szCs w:val="16"/>
-        </w:rPr>
-        <w:t>dispersal</w:t>
-      </w:r>
-      <w:r>
-        <w:rPr>
-          <w:color w:val="808080"/>
-          <w:sz w:val="16"/>
-          <w:szCs w:val="16"/>
-        </w:rPr>
-        <w:t xml:space="preserve"> distance distr to use ('lognormal','levy','wald') </w:t>
+        <w:t xml:space="preserve">#dispersal distance distr to use ('lognormal','levy','wald') </w:t>
         <w:tab/>
       </w:r>
     </w:p>
@@ -8996,17 +8986,7 @@
           <w:sz w:val="16"/>
           <w:szCs w:val="16"/>
         </w:rPr>
-        <w:t>#</w:t>
-      </w:r>
-      <w:r>
-        <w:rPr>
-          <w:b/>
-          <w:bCs/>
-          <w:color w:val="00A933"/>
-          <w:sz w:val="16"/>
-          <w:szCs w:val="16"/>
-        </w:rPr>
-        <w:t>NOTE: MAIN SCRIPT OVERRIDES THE FOLLOWING TWO PARAMS</w:t>
+        <w:t>#NOTE: MAIN SCRIPT OVERRIDES THE FOLLOWING TWO PARAMS</w:t>
       </w:r>
     </w:p>
     <w:p>
@@ -10137,17 +10117,7 @@
           <w:sz w:val="16"/>
           <w:szCs w:val="16"/>
         </w:rPr>
-        <w:t>#</w:t>
-      </w:r>
-      <w:r>
-        <w:rPr>
-          <w:b/>
-          <w:bCs/>
-          <w:color w:val="00A933"/>
-          <w:sz w:val="16"/>
-          <w:szCs w:val="16"/>
-        </w:rPr>
-        <w:t>NOTE: MAIN SCRIPT CHANGES NEXT PARAM TO 4, 20, OR 100</w:t>
+        <w:t>#NOTE: MAIN SCRIPT CHANGES NEXT PARAM TO 4, 20, OR 100</w:t>
       </w:r>
     </w:p>
     <w:p>
@@ -10949,17 +10919,7 @@
           <w:sz w:val="16"/>
           <w:szCs w:val="16"/>
         </w:rPr>
-        <w:t>#</w:t>
-      </w:r>
-      <w:r>
-        <w:rPr>
-          <w:b/>
-          <w:bCs/>
-          <w:color w:val="00A933"/>
-          <w:sz w:val="16"/>
-          <w:szCs w:val="16"/>
-        </w:rPr>
-        <w:t>NOTE: MAIN SCRIPT CHANGES NEXT PARAM TO 4, 20, OR 100</w:t>
+        <w:t>#NOTE: MAIN SCRIPT CHANGES NEXT PARAM TO 4, 20, OR 100</w:t>
       </w:r>
     </w:p>
     <w:p>
@@ -13935,6 +13895,7 @@
       <w:pgNumType w:fmt="decimal"/>
       <w:formProt w:val="false"/>
       <w:textDirection w:val="lrTb"/>
+      <w:docGrid w:type="default" w:linePitch="100" w:charSpace="0"/>
     </w:sectPr>
   </w:body>
 </w:document>
@@ -13962,11 +13923,15 @@
     <w:qFormat/>
     <w:pPr>
       <w:widowControl w:val="false"/>
+      <w:suppressAutoHyphens w:val="true"/>
       <w:bidi w:val="0"/>
+      <w:spacing w:before="0" w:after="0"/>
+      <w:jc w:val="left"/>
     </w:pPr>
     <w:rPr>
       <w:rFonts w:ascii="Liberation Serif" w:hAnsi="Liberation Serif" w:eastAsia="Noto Serif CJK SC" w:cs="FreeSans"/>
       <w:color w:val="auto"/>
+      <w:kern w:val="0"/>
       <w:sz w:val="24"/>
       <w:szCs w:val="24"/>
       <w:lang w:val="en-US" w:eastAsia="zh-CN" w:bidi="hi-IN"/>

</xml_diff>

<commit_message>
Cleaning up and finalizing publication subdir, prior to making public and minting a DOI
</commit_message>
<xml_diff>
--- a/pub/template_params_APPENDIX_I.docx
+++ b/pub/template_params_APPENDIX_I.docx
@@ -8,10 +8,8 @@
         <w:bidi w:val="0"/>
         <w:jc w:val="left"/>
         <w:rPr>
-          <w:rFonts w:ascii="Liberation Sans" w:hAnsi="Liberation Sans"/>
-          <w:b/>
-          <w:b/>
-          <w:bCs/>
+          <w:sz w:val="16"/>
+          <w:szCs w:val="16"/>
         </w:rPr>
       </w:pPr>
       <w:r>
@@ -19,6 +17,8 @@
           <w:rFonts w:ascii="Liberation Sans" w:hAnsi="Liberation Sans"/>
           <w:b/>
           <w:bCs/>
+          <w:sz w:val="16"/>
+          <w:szCs w:val="16"/>
         </w:rPr>
         <w:t>Code Sample S1: Template parameters file</w:t>
       </w:r>
@@ -35,7 +35,11 @@
         </w:rPr>
       </w:pPr>
       <w:r>
-        <w:rPr/>
+        <w:rPr>
+          <w:color w:val="808080"/>
+          <w:sz w:val="16"/>
+          <w:szCs w:val="16"/>
+        </w:rPr>
       </w:r>
     </w:p>
     <w:p>

</xml_diff>